<commit_message>
almost finished with collecting the information
</commit_message>
<xml_diff>
--- a/arterial hypertension/Gtntral questions.docx
+++ b/arterial hypertension/Gtntral questions.docx
@@ -705,7 +705,6 @@
           <w:lang w:val="en-US"/>
         </w:rPr>
       </w:pPr>
-      <w:bookmarkStart w:id="0" w:name="_GoBack"/>
       <w:r>
         <w:rPr>
           <w:lang w:val="en-US"/>
@@ -767,7 +766,6 @@
         <w:t xml:space="preserve">Poor vision </w:t>
       </w:r>
     </w:p>
-    <w:bookmarkEnd w:id="0"/>
     <w:p>
       <w:pPr>
         <w:rPr>
@@ -803,26 +801,50 @@
         <w:rPr>
           <w:lang w:val="en-US"/>
         </w:rPr>
-        <w:t xml:space="preserve">B: </w:t>
-      </w:r>
-      <w:r>
-        <w:rPr>
-          <w:lang w:val="en-US"/>
-        </w:rPr>
-        <w:t>Do you have hypertension only today or from few days?</w:t>
-      </w:r>
-    </w:p>
-    <w:p>
-      <w:pPr>
-        <w:rPr>
-          <w:lang w:val="en-US"/>
-        </w:rPr>
-      </w:pPr>
-      <w:r>
-        <w:rPr>
-          <w:lang w:val="en-US"/>
-        </w:rPr>
-        <w:t>P: from few days</w:t>
+        <w:t xml:space="preserve">B: Do you </w:t>
+      </w:r>
+      <w:r>
+        <w:rPr>
+          <w:lang w:val="en-US"/>
+        </w:rPr>
+        <w:t>suffer from chronic</w:t>
+      </w:r>
+      <w:r>
+        <w:rPr>
+          <w:lang w:val="en-US"/>
+        </w:rPr>
+        <w:t xml:space="preserve"> hypertension</w:t>
+      </w:r>
+      <w:r>
+        <w:rPr>
+          <w:lang w:val="en-US"/>
+        </w:rPr>
+        <w:t xml:space="preserve"> or not</w:t>
+      </w:r>
+      <w:r>
+        <w:rPr>
+          <w:lang w:val="en-US"/>
+        </w:rPr>
+        <w:t>?</w:t>
+      </w:r>
+    </w:p>
+    <w:p>
+      <w:pPr>
+        <w:rPr>
+          <w:lang w:val="en-US"/>
+        </w:rPr>
+      </w:pPr>
+      <w:r>
+        <w:rPr>
+          <w:lang w:val="en-US"/>
+        </w:rPr>
+        <w:t xml:space="preserve">P: </w:t>
+      </w:r>
+      <w:r>
+        <w:rPr>
+          <w:lang w:val="en-US"/>
+        </w:rPr>
+        <w:t>yes</w:t>
       </w:r>
     </w:p>
     <w:p>
@@ -904,6 +926,8 @@
         </w:rPr>
         <w:t>B: how much was today?</w:t>
       </w:r>
+      <w:bookmarkStart w:id="0" w:name="_GoBack"/>
+      <w:bookmarkEnd w:id="0"/>
     </w:p>
     <w:p>
       <w:pPr>

</xml_diff>